<commit_message>
Arreglo y comprobación final de documentos
</commit_message>
<xml_diff>
--- a/reports/Individual/D01/Student #4/Planning report D01- samalbort.docx
+++ b/reports/Individual/D01/Student #4/Planning report D01- samalbort.docx
@@ -271,10 +271,17 @@
         </w:rPr>
       </w:pPr>
     </w:p>
-    <w:bookmarkStart w:id="0" w:name="_Toc139829010" w:displacedByCustomXml="next"/>
-    <w:bookmarkStart w:id="1" w:name="_Toc139828404" w:displacedByCustomXml="next"/>
+    <w:bookmarkStart w:id="0" w:name="_Toc139828404" w:displacedByCustomXml="next"/>
+    <w:bookmarkStart w:id="1" w:name="_Toc139829010" w:displacedByCustomXml="next"/>
     <w:sdt>
       <w:sdtPr>
+        <w:rPr>
+          <w:rFonts w:ascii="Arial" w:eastAsia="Arial" w:hAnsi="Arial" w:cs="Arial"/>
+          <w:color w:val="auto"/>
+          <w:sz w:val="22"/>
+          <w:szCs w:val="22"/>
+          <w:lang w:val="es"/>
+        </w:rPr>
         <w:id w:val="-1197379614"/>
         <w:docPartObj>
           <w:docPartGallery w:val="Table of Contents"/>
@@ -283,13 +290,8 @@
       </w:sdtPr>
       <w:sdtEndPr>
         <w:rPr>
-          <w:rFonts w:ascii="Arial" w:eastAsia="Arial" w:hAnsi="Arial" w:cs="Arial"/>
           <w:b/>
           <w:bCs/>
-          <w:color w:val="auto"/>
-          <w:sz w:val="22"/>
-          <w:szCs w:val="22"/>
-          <w:lang w:val="es"/>
         </w:rPr>
       </w:sdtEndPr>
       <w:sdtContent>
@@ -641,39 +643,22 @@
           <w:sz w:val="26"/>
           <w:szCs w:val="26"/>
         </w:rPr>
-        <w:t xml:space="preserve">En este documento se puede comprobar cómo se ha gestionado cada tarea individual, desde su planificación inicial por parte del </w:t>
-      </w:r>
-      <w:proofErr w:type="gramStart"/>
+        <w:t xml:space="preserve">En este documento se puede comprobar cómo se ha gestionado cada tarea individual, desde su planificación inicial por parte del manager, pasando por su estimación en tiempo y llegando finalmente al coste real de cada tarea desarrollada. Se mostrarán primero las tareas estimadas con los datos del desarrollador </w:t>
+      </w:r>
       <w:r>
         <w:rPr>
           <w:sz w:val="26"/>
           <w:szCs w:val="26"/>
         </w:rPr>
-        <w:t>manager</w:t>
-      </w:r>
-      <w:proofErr w:type="gramEnd"/>
+        <w:t>encargado,</w:t>
+      </w:r>
       <w:r>
         <w:rPr>
           <w:sz w:val="26"/>
           <w:szCs w:val="26"/>
         </w:rPr>
-        <w:t xml:space="preserve">, pasando por su estimación en tiempo y llegando finalmente al coste real de cada tarea desarrollada. Se mostrarán primero las tareas estimadas con los datos del desarrollador </w:t>
-      </w:r>
-      <w:r>
-        <w:rPr>
-          <w:sz w:val="26"/>
-          <w:szCs w:val="26"/>
-        </w:rPr>
-        <w:t>encargado,</w:t>
-      </w:r>
-      <w:r>
-        <w:rPr>
-          <w:sz w:val="26"/>
-          <w:szCs w:val="26"/>
-        </w:rPr>
         <w:t xml:space="preserve"> así como un registro de </w:t>
       </w:r>
-      <w:proofErr w:type="spellStart"/>
       <w:r>
         <w:rPr>
           <w:i/>
@@ -682,7 +667,6 @@
         </w:rPr>
         <w:t>Clockify</w:t>
       </w:r>
-      <w:proofErr w:type="spellEnd"/>
       <w:r>
         <w:rPr>
           <w:sz w:val="26"/>
@@ -1391,28 +1375,7 @@
                 <w:sz w:val="21"/>
                 <w:szCs w:val="21"/>
               </w:rPr>
-              <w:t>Individual-D01-Student#4-0</w:t>
-            </w:r>
-            <w:r>
-              <w:rPr>
-                <w:sz w:val="21"/>
-                <w:szCs w:val="21"/>
-              </w:rPr>
-              <w:t>1</w:t>
-            </w:r>
-            <w:r>
-              <w:rPr>
-                <w:sz w:val="21"/>
-                <w:szCs w:val="21"/>
-              </w:rPr>
-              <w:t>-</w:t>
-            </w:r>
-            <w:r>
-              <w:rPr>
-                <w:sz w:val="21"/>
-                <w:szCs w:val="21"/>
-              </w:rPr>
-              <w:t>Contributors</w:t>
+              <w:t>Individual-D01-Student#4-01-Contributors</w:t>
             </w:r>
           </w:p>
         </w:tc>
@@ -1712,31 +1675,7 @@
                 <w:sz w:val="24"/>
                 <w:szCs w:val="24"/>
               </w:rPr>
-              <w:t>17</w:t>
-            </w:r>
-            <w:r>
-              <w:rPr>
-                <w:rFonts w:ascii="Calibri" w:eastAsia="Calibri" w:hAnsi="Calibri" w:cs="Calibri"/>
-                <w:sz w:val="24"/>
-                <w:szCs w:val="24"/>
-              </w:rPr>
-              <w:t>/0</w:t>
-            </w:r>
-            <w:r>
-              <w:rPr>
-                <w:rFonts w:ascii="Calibri" w:eastAsia="Calibri" w:hAnsi="Calibri" w:cs="Calibri"/>
-                <w:sz w:val="24"/>
-                <w:szCs w:val="24"/>
-              </w:rPr>
-              <w:t>2</w:t>
-            </w:r>
-            <w:r>
-              <w:rPr>
-                <w:rFonts w:ascii="Calibri" w:eastAsia="Calibri" w:hAnsi="Calibri" w:cs="Calibri"/>
-                <w:sz w:val="24"/>
-                <w:szCs w:val="24"/>
-              </w:rPr>
-              <w:t>/2023</w:t>
+              <w:t>17/02/2023</w:t>
             </w:r>
           </w:p>
         </w:tc>
@@ -1809,31 +1748,7 @@
                 <w:sz w:val="24"/>
                 <w:szCs w:val="24"/>
               </w:rPr>
-              <w:t>17</w:t>
-            </w:r>
-            <w:r>
-              <w:rPr>
-                <w:rFonts w:ascii="Calibri" w:eastAsia="Calibri" w:hAnsi="Calibri" w:cs="Calibri"/>
-                <w:sz w:val="24"/>
-                <w:szCs w:val="24"/>
-              </w:rPr>
-              <w:t>/0</w:t>
-            </w:r>
-            <w:r>
-              <w:rPr>
-                <w:rFonts w:ascii="Calibri" w:eastAsia="Calibri" w:hAnsi="Calibri" w:cs="Calibri"/>
-                <w:sz w:val="24"/>
-                <w:szCs w:val="24"/>
-              </w:rPr>
-              <w:t>2</w:t>
-            </w:r>
-            <w:r>
-              <w:rPr>
-                <w:rFonts w:ascii="Calibri" w:eastAsia="Calibri" w:hAnsi="Calibri" w:cs="Calibri"/>
-                <w:sz w:val="24"/>
-                <w:szCs w:val="24"/>
-              </w:rPr>
-              <w:t>/2023</w:t>
+              <w:t>17/02/2023</w:t>
             </w:r>
           </w:p>
         </w:tc>
@@ -2010,31 +1925,7 @@
                 <w:sz w:val="24"/>
                 <w:szCs w:val="24"/>
               </w:rPr>
-              <w:t>D0</w:t>
-            </w:r>
-            <w:r>
-              <w:rPr>
-                <w:rFonts w:ascii="Calibri" w:eastAsia="Calibri" w:hAnsi="Calibri" w:cs="Calibri"/>
-                <w:sz w:val="24"/>
-                <w:szCs w:val="24"/>
-              </w:rPr>
-              <w:t>1</w:t>
-            </w:r>
-            <w:r>
-              <w:rPr>
-                <w:rFonts w:ascii="Calibri" w:eastAsia="Calibri" w:hAnsi="Calibri" w:cs="Calibri"/>
-                <w:sz w:val="24"/>
-                <w:szCs w:val="24"/>
-              </w:rPr>
-              <w:t>-0</w:t>
-            </w:r>
-            <w:r>
-              <w:rPr>
-                <w:rFonts w:ascii="Calibri" w:eastAsia="Calibri" w:hAnsi="Calibri" w:cs="Calibri"/>
-                <w:sz w:val="24"/>
-                <w:szCs w:val="24"/>
-              </w:rPr>
-              <w:t>2</w:t>
+              <w:t>D01-02</w:t>
             </w:r>
           </w:p>
         </w:tc>
@@ -2105,45 +1996,8 @@
                 <w:sz w:val="21"/>
                 <w:szCs w:val="21"/>
               </w:rPr>
-              <w:t>Individual-D0</w:t>
-            </w:r>
-            <w:r>
-              <w:rPr>
-                <w:sz w:val="21"/>
-                <w:szCs w:val="21"/>
-              </w:rPr>
-              <w:t>1</w:t>
-            </w:r>
-            <w:r>
-              <w:rPr>
-                <w:sz w:val="21"/>
-                <w:szCs w:val="21"/>
-              </w:rPr>
-              <w:t>-Student#4-0</w:t>
-            </w:r>
-            <w:r>
-              <w:rPr>
-                <w:sz w:val="21"/>
-                <w:szCs w:val="21"/>
-              </w:rPr>
-              <w:t>2</w:t>
-            </w:r>
-            <w:r>
-              <w:rPr>
-                <w:sz w:val="21"/>
-                <w:szCs w:val="21"/>
-              </w:rPr>
-              <w:t xml:space="preserve">-Analysis </w:t>
-            </w:r>
-            <w:proofErr w:type="spellStart"/>
-            <w:r>
-              <w:rPr>
-                <w:sz w:val="21"/>
-                <w:szCs w:val="21"/>
-              </w:rPr>
-              <w:t>report</w:t>
-            </w:r>
-            <w:proofErr w:type="spellEnd"/>
+              <w:t>Individual-D01-Student#4-02-Analysis report</w:t>
+            </w:r>
           </w:p>
         </w:tc>
       </w:tr>
@@ -2217,67 +2071,7 @@
                 <w:szCs w:val="21"/>
                 <w:highlight w:val="white"/>
               </w:rPr>
-              <w:t xml:space="preserve">Produce </w:t>
-            </w:r>
-            <w:proofErr w:type="spellStart"/>
-            <w:r>
-              <w:rPr>
-                <w:color w:val="1F2328"/>
-                <w:sz w:val="21"/>
-                <w:szCs w:val="21"/>
-                <w:highlight w:val="white"/>
-              </w:rPr>
-              <w:t>an</w:t>
-            </w:r>
-            <w:proofErr w:type="spellEnd"/>
-            <w:r>
-              <w:rPr>
-                <w:color w:val="1F2328"/>
-                <w:sz w:val="21"/>
-                <w:szCs w:val="21"/>
-                <w:highlight w:val="white"/>
-              </w:rPr>
-              <w:t xml:space="preserve"> </w:t>
-            </w:r>
-            <w:proofErr w:type="spellStart"/>
-            <w:r>
-              <w:rPr>
-                <w:color w:val="1F2328"/>
-                <w:sz w:val="21"/>
-                <w:szCs w:val="21"/>
-                <w:highlight w:val="white"/>
-              </w:rPr>
-              <w:t>analysis</w:t>
-            </w:r>
-            <w:proofErr w:type="spellEnd"/>
-            <w:r>
-              <w:rPr>
-                <w:color w:val="1F2328"/>
-                <w:sz w:val="21"/>
-                <w:szCs w:val="21"/>
-                <w:highlight w:val="white"/>
-              </w:rPr>
-              <w:t xml:space="preserve"> </w:t>
-            </w:r>
-            <w:proofErr w:type="spellStart"/>
-            <w:r>
-              <w:rPr>
-                <w:color w:val="1F2328"/>
-                <w:sz w:val="21"/>
-                <w:szCs w:val="21"/>
-                <w:highlight w:val="white"/>
-              </w:rPr>
-              <w:t>report</w:t>
-            </w:r>
-            <w:proofErr w:type="spellEnd"/>
-            <w:r>
-              <w:rPr>
-                <w:color w:val="1F2328"/>
-                <w:sz w:val="21"/>
-                <w:szCs w:val="21"/>
-                <w:highlight w:val="white"/>
-              </w:rPr>
-              <w:t>.</w:t>
+              <w:t>Produce an analysis report.</w:t>
             </w:r>
           </w:p>
           <w:p>
@@ -2356,13 +2150,7 @@
               <w:rPr>
                 <w:b/>
               </w:rPr>
-              <w:t>Analista</w:t>
-            </w:r>
-            <w:r>
-              <w:rPr>
-                <w:b/>
-              </w:rPr>
-              <w:t>,</w:t>
+              <w:t>Analista,</w:t>
             </w:r>
           </w:p>
           <w:p>
@@ -2522,31 +2310,7 @@
                 <w:sz w:val="24"/>
                 <w:szCs w:val="24"/>
               </w:rPr>
-              <w:t>17</w:t>
-            </w:r>
-            <w:r>
-              <w:rPr>
-                <w:rFonts w:ascii="Calibri" w:eastAsia="Calibri" w:hAnsi="Calibri" w:cs="Calibri"/>
-                <w:sz w:val="24"/>
-                <w:szCs w:val="24"/>
-              </w:rPr>
-              <w:t>/0</w:t>
-            </w:r>
-            <w:r>
-              <w:rPr>
-                <w:rFonts w:ascii="Calibri" w:eastAsia="Calibri" w:hAnsi="Calibri" w:cs="Calibri"/>
-                <w:sz w:val="24"/>
-                <w:szCs w:val="24"/>
-              </w:rPr>
-              <w:t>2</w:t>
-            </w:r>
-            <w:r>
-              <w:rPr>
-                <w:rFonts w:ascii="Calibri" w:eastAsia="Calibri" w:hAnsi="Calibri" w:cs="Calibri"/>
-                <w:sz w:val="24"/>
-                <w:szCs w:val="24"/>
-              </w:rPr>
-              <w:t>/2023</w:t>
+              <w:t>17/02/2023</w:t>
             </w:r>
           </w:p>
         </w:tc>
@@ -2619,31 +2383,7 @@
                 <w:sz w:val="24"/>
                 <w:szCs w:val="24"/>
               </w:rPr>
-              <w:t>17</w:t>
-            </w:r>
-            <w:r>
-              <w:rPr>
-                <w:rFonts w:ascii="Calibri" w:eastAsia="Calibri" w:hAnsi="Calibri" w:cs="Calibri"/>
-                <w:sz w:val="24"/>
-                <w:szCs w:val="24"/>
-              </w:rPr>
-              <w:t>/0</w:t>
-            </w:r>
-            <w:r>
-              <w:rPr>
-                <w:rFonts w:ascii="Calibri" w:eastAsia="Calibri" w:hAnsi="Calibri" w:cs="Calibri"/>
-                <w:sz w:val="24"/>
-                <w:szCs w:val="24"/>
-              </w:rPr>
-              <w:t>2</w:t>
-            </w:r>
-            <w:r>
-              <w:rPr>
-                <w:rFonts w:ascii="Calibri" w:eastAsia="Calibri" w:hAnsi="Calibri" w:cs="Calibri"/>
-                <w:sz w:val="24"/>
-                <w:szCs w:val="24"/>
-              </w:rPr>
-              <w:t>/2023</w:t>
+              <w:t>17/02/2023</w:t>
             </w:r>
           </w:p>
         </w:tc>
@@ -2716,23 +2456,7 @@
                 <w:sz w:val="24"/>
                 <w:szCs w:val="24"/>
               </w:rPr>
-              <w:t>1</w:t>
-            </w:r>
-            <w:r>
-              <w:rPr>
-                <w:rFonts w:ascii="Calibri" w:eastAsia="Calibri" w:hAnsi="Calibri" w:cs="Calibri"/>
-                <w:sz w:val="24"/>
-                <w:szCs w:val="24"/>
-              </w:rPr>
-              <w:t>0 min</w:t>
-            </w:r>
-            <w:r>
-              <w:rPr>
-                <w:rFonts w:ascii="Calibri" w:eastAsia="Calibri" w:hAnsi="Calibri" w:cs="Calibri"/>
-                <w:sz w:val="24"/>
-                <w:szCs w:val="24"/>
-              </w:rPr>
-              <w:t xml:space="preserve"> </w:t>
+              <w:t xml:space="preserve">10 min </w:t>
             </w:r>
           </w:p>
         </w:tc>
@@ -2847,15 +2571,7 @@
                 <w:sz w:val="24"/>
                 <w:szCs w:val="24"/>
               </w:rPr>
-              <w:t>D01-0</w:t>
-            </w:r>
-            <w:r>
-              <w:rPr>
-                <w:rFonts w:ascii="Calibri" w:eastAsia="Calibri" w:hAnsi="Calibri" w:cs="Calibri"/>
-                <w:sz w:val="24"/>
-                <w:szCs w:val="24"/>
-              </w:rPr>
-              <w:t>3</w:t>
+              <w:t>D01-03</w:t>
             </w:r>
           </w:p>
         </w:tc>
@@ -2926,59 +2642,8 @@
                 <w:sz w:val="21"/>
                 <w:szCs w:val="21"/>
               </w:rPr>
-              <w:t>Individual-D0</w:t>
-            </w:r>
-            <w:r>
-              <w:rPr>
-                <w:sz w:val="21"/>
-                <w:szCs w:val="21"/>
-              </w:rPr>
-              <w:t>1</w:t>
-            </w:r>
-            <w:r>
-              <w:rPr>
-                <w:sz w:val="21"/>
-                <w:szCs w:val="21"/>
-              </w:rPr>
-              <w:t>-Student#4-0</w:t>
-            </w:r>
-            <w:r>
-              <w:rPr>
-                <w:sz w:val="21"/>
-                <w:szCs w:val="21"/>
-              </w:rPr>
-              <w:t>3</w:t>
-            </w:r>
-            <w:r>
-              <w:rPr>
-                <w:sz w:val="21"/>
-                <w:szCs w:val="21"/>
-              </w:rPr>
-              <w:t>-</w:t>
-            </w:r>
-            <w:r>
-              <w:rPr>
-                <w:sz w:val="21"/>
-                <w:szCs w:val="21"/>
-              </w:rPr>
-              <w:t>Planning</w:t>
-            </w:r>
-            <w:r>
-              <w:rPr>
-                <w:sz w:val="21"/>
-                <w:szCs w:val="21"/>
-              </w:rPr>
-              <w:t xml:space="preserve"> </w:t>
-            </w:r>
-            <w:proofErr w:type="spellStart"/>
-            <w:r>
-              <w:rPr>
-                <w:sz w:val="21"/>
-                <w:szCs w:val="21"/>
-              </w:rPr>
-              <w:t>report</w:t>
-            </w:r>
-            <w:proofErr w:type="spellEnd"/>
+              <w:t>Individual-D01-Student#4-03-Planning report</w:t>
+            </w:r>
           </w:p>
         </w:tc>
       </w:tr>
@@ -3052,67 +2717,7 @@
                 <w:szCs w:val="21"/>
                 <w:highlight w:val="white"/>
               </w:rPr>
-              <w:t xml:space="preserve">Produce </w:t>
-            </w:r>
-            <w:proofErr w:type="spellStart"/>
-            <w:r>
-              <w:rPr>
-                <w:color w:val="1F2328"/>
-                <w:sz w:val="21"/>
-                <w:szCs w:val="21"/>
-                <w:highlight w:val="white"/>
-              </w:rPr>
-              <w:t>an</w:t>
-            </w:r>
-            <w:proofErr w:type="spellEnd"/>
-            <w:r>
-              <w:rPr>
-                <w:color w:val="1F2328"/>
-                <w:sz w:val="21"/>
-                <w:szCs w:val="21"/>
-                <w:highlight w:val="white"/>
-              </w:rPr>
-              <w:t xml:space="preserve"> </w:t>
-            </w:r>
-            <w:proofErr w:type="spellStart"/>
-            <w:r>
-              <w:rPr>
-                <w:color w:val="1F2328"/>
-                <w:sz w:val="21"/>
-                <w:szCs w:val="21"/>
-                <w:highlight w:val="white"/>
-              </w:rPr>
-              <w:t>planning</w:t>
-            </w:r>
-            <w:proofErr w:type="spellEnd"/>
-            <w:r>
-              <w:rPr>
-                <w:color w:val="1F2328"/>
-                <w:sz w:val="21"/>
-                <w:szCs w:val="21"/>
-                <w:highlight w:val="white"/>
-              </w:rPr>
-              <w:t xml:space="preserve"> </w:t>
-            </w:r>
-            <w:proofErr w:type="spellStart"/>
-            <w:r>
-              <w:rPr>
-                <w:color w:val="1F2328"/>
-                <w:sz w:val="21"/>
-                <w:szCs w:val="21"/>
-                <w:highlight w:val="white"/>
-              </w:rPr>
-              <w:t>report</w:t>
-            </w:r>
-            <w:proofErr w:type="spellEnd"/>
-            <w:r>
-              <w:rPr>
-                <w:color w:val="1F2328"/>
-                <w:sz w:val="21"/>
-                <w:szCs w:val="21"/>
-                <w:highlight w:val="white"/>
-              </w:rPr>
-              <w:t>.</w:t>
+              <w:t>Produce an planning report.</w:t>
             </w:r>
           </w:p>
           <w:p>
@@ -3191,13 +2796,7 @@
               <w:rPr>
                 <w:b/>
               </w:rPr>
-              <w:t>Desarrollador</w:t>
-            </w:r>
-            <w:r>
-              <w:rPr>
-                <w:b/>
-              </w:rPr>
-              <w:t>,</w:t>
+              <w:t>Desarrollador,</w:t>
             </w:r>
           </w:p>
           <w:p>
@@ -3430,31 +3029,7 @@
                 <w:sz w:val="24"/>
                 <w:szCs w:val="24"/>
               </w:rPr>
-              <w:t>09</w:t>
-            </w:r>
-            <w:r>
-              <w:rPr>
-                <w:rFonts w:ascii="Calibri" w:eastAsia="Calibri" w:hAnsi="Calibri" w:cs="Calibri"/>
-                <w:sz w:val="24"/>
-                <w:szCs w:val="24"/>
-              </w:rPr>
-              <w:t>/0</w:t>
-            </w:r>
-            <w:r>
-              <w:rPr>
-                <w:rFonts w:ascii="Calibri" w:eastAsia="Calibri" w:hAnsi="Calibri" w:cs="Calibri"/>
-                <w:sz w:val="24"/>
-                <w:szCs w:val="24"/>
-              </w:rPr>
-              <w:t>7</w:t>
-            </w:r>
-            <w:r>
-              <w:rPr>
-                <w:rFonts w:ascii="Calibri" w:eastAsia="Calibri" w:hAnsi="Calibri" w:cs="Calibri"/>
-                <w:sz w:val="24"/>
-                <w:szCs w:val="24"/>
-              </w:rPr>
-              <w:t>/2023</w:t>
+              <w:t>09/07/2023</w:t>
             </w:r>
           </w:p>
         </w:tc>
@@ -3788,7 +3363,15 @@
           <w:color w:val="000000"/>
           <w:lang w:val="es-ES"/>
         </w:rPr>
-        <w:t>Desarrollador base: 20€/h</w:t>
+        <w:t>Analista</w:t>
+      </w:r>
+      <w:r>
+        <w:rPr>
+          <w:rFonts w:eastAsia="Times New Roman"/>
+          <w:color w:val="000000"/>
+          <w:lang w:val="es-ES"/>
+        </w:rPr>
+        <w:t xml:space="preserve"> base: 20€/h</w:t>
       </w:r>
     </w:p>
     <w:p>
@@ -3967,7 +3550,15 @@
           <w:color w:val="000000"/>
           <w:lang w:val="es-ES"/>
         </w:rPr>
-        <w:t>15</w:t>
+        <w:t>2</w:t>
+      </w:r>
+      <w:r>
+        <w:rPr>
+          <w:rFonts w:eastAsia="Times New Roman"/>
+          <w:color w:val="000000"/>
+          <w:lang w:val="es-ES"/>
+        </w:rPr>
+        <w:t>5</w:t>
       </w:r>
       <w:r>
         <w:rPr>
@@ -3985,7 +3576,37 @@
           <w:color w:val="000000"/>
           <w:lang w:val="es-ES"/>
         </w:rPr>
-        <w:t xml:space="preserve">1,67€ </w:t>
+        <w:t>8</w:t>
+      </w:r>
+      <w:r>
+        <w:rPr>
+          <w:rFonts w:eastAsia="Times New Roman"/>
+          <w:b/>
+          <w:bCs/>
+          <w:color w:val="000000"/>
+          <w:lang w:val="es-ES"/>
+        </w:rPr>
+        <w:t>,</w:t>
+      </w:r>
+      <w:r>
+        <w:rPr>
+          <w:rFonts w:eastAsia="Times New Roman"/>
+          <w:b/>
+          <w:bCs/>
+          <w:color w:val="000000"/>
+          <w:lang w:val="es-ES"/>
+        </w:rPr>
+        <w:t>33</w:t>
+      </w:r>
+      <w:r>
+        <w:rPr>
+          <w:rFonts w:eastAsia="Times New Roman"/>
+          <w:b/>
+          <w:bCs/>
+          <w:color w:val="000000"/>
+          <w:lang w:val="es-ES"/>
+        </w:rPr>
+        <w:t xml:space="preserve">€ </w:t>
       </w:r>
       <w:r>
         <w:rPr>
@@ -4053,7 +3674,37 @@
           <w:color w:val="000000"/>
           <w:lang w:val="es-ES"/>
         </w:rPr>
-        <w:t xml:space="preserve">1,67€ </w:t>
+        <w:t>3</w:t>
+      </w:r>
+      <w:r>
+        <w:rPr>
+          <w:rFonts w:eastAsia="Times New Roman"/>
+          <w:b/>
+          <w:bCs/>
+          <w:color w:val="000000"/>
+          <w:lang w:val="es-ES"/>
+        </w:rPr>
+        <w:t>,</w:t>
+      </w:r>
+      <w:r>
+        <w:rPr>
+          <w:rFonts w:eastAsia="Times New Roman"/>
+          <w:b/>
+          <w:bCs/>
+          <w:color w:val="000000"/>
+          <w:lang w:val="es-ES"/>
+        </w:rPr>
+        <w:t>33</w:t>
+      </w:r>
+      <w:r>
+        <w:rPr>
+          <w:rFonts w:eastAsia="Times New Roman"/>
+          <w:b/>
+          <w:bCs/>
+          <w:color w:val="000000"/>
+          <w:lang w:val="es-ES"/>
+        </w:rPr>
+        <w:t xml:space="preserve">€ </w:t>
       </w:r>
       <w:r>
         <w:rPr>
@@ -4129,7 +3780,7 @@
           <w:color w:val="000000"/>
           <w:lang w:val="es-ES"/>
         </w:rPr>
-        <w:t>8</w:t>
+        <w:t>11</w:t>
       </w:r>
       <w:r>
         <w:rPr>
@@ -4149,7 +3800,7 @@
           <w:color w:val="000000"/>
           <w:lang w:val="es-ES"/>
         </w:rPr>
-        <w:t>33</w:t>
+        <w:t>66</w:t>
       </w:r>
       <w:r>
         <w:rPr>
@@ -4322,41 +3973,71 @@
           <w:color w:val="000000"/>
           <w:lang w:val="es-ES"/>
         </w:rPr>
-        <w:t xml:space="preserve">Amortización anual = Valor de adquisición * </w:t>
-      </w:r>
-      <w:proofErr w:type="gramStart"/>
+        <w:t>Amortización anual = Valor de adquisición * coeficiente(%)</w:t>
+      </w:r>
+      <w:r>
+        <w:rPr>
+          <w:rFonts w:eastAsia="Times New Roman"/>
+          <w:color w:val="000000"/>
+          <w:lang w:val="es-ES"/>
+        </w:rPr>
+        <w:t> </w:t>
+      </w:r>
+    </w:p>
+    <w:p>
+      <w:pPr>
+        <w:spacing w:after="160" w:line="240" w:lineRule="auto"/>
+        <w:jc w:val="both"/>
+        <w:rPr>
+          <w:rFonts w:eastAsia="Times New Roman"/>
+          <w:lang w:val="es-ES"/>
+        </w:rPr>
+      </w:pPr>
       <w:r>
         <w:rPr>
           <w:rFonts w:eastAsia="Times New Roman"/>
           <w:b/>
           <w:bCs/>
-          <w:i/>
-          <w:iCs/>
-          <w:color w:val="000000"/>
-          <w:lang w:val="es-ES"/>
-        </w:rPr>
-        <w:t>coeficiente(</w:t>
-      </w:r>
-      <w:proofErr w:type="gramEnd"/>
+          <w:color w:val="000000"/>
+          <w:lang w:val="es-ES"/>
+        </w:rPr>
+        <w:t>4 meses</w:t>
+      </w:r>
+      <w:r>
+        <w:rPr>
+          <w:rFonts w:eastAsia="Times New Roman"/>
+          <w:color w:val="000000"/>
+          <w:lang w:val="es-ES"/>
+        </w:rPr>
+        <w:t xml:space="preserve"> representan el </w:t>
+      </w:r>
       <w:r>
         <w:rPr>
           <w:rFonts w:eastAsia="Times New Roman"/>
           <w:b/>
           <w:bCs/>
-          <w:i/>
-          <w:iCs/>
-          <w:color w:val="000000"/>
-          <w:lang w:val="es-ES"/>
-        </w:rPr>
-        <w:t>%)</w:t>
-      </w:r>
-      <w:r>
-        <w:rPr>
-          <w:rFonts w:eastAsia="Times New Roman"/>
-          <w:color w:val="000000"/>
-          <w:lang w:val="es-ES"/>
-        </w:rPr>
-        <w:t> </w:t>
+          <w:color w:val="000000"/>
+          <w:lang w:val="es-ES"/>
+        </w:rPr>
+        <w:t>11%</w:t>
+      </w:r>
+      <w:r>
+        <w:rPr>
+          <w:rFonts w:eastAsia="Times New Roman"/>
+          <w:color w:val="000000"/>
+          <w:lang w:val="es-ES"/>
+        </w:rPr>
+        <w:t xml:space="preserve"> aproximadamente sobre la vida útil del equipo informático</w:t>
+      </w:r>
+      <w:r>
+        <w:rPr>
+          <w:rFonts w:eastAsia="Times New Roman"/>
+          <w:b/>
+          <w:bCs/>
+          <w:color w:val="000000"/>
+          <w:lang w:val="es-ES"/>
+        </w:rPr>
+        <w:t xml:space="preserve"> (36 meses).</w:t>
       </w:r>
     </w:p>
     <w:p>
@@ -4371,20 +4052,38 @@
       <w:r>
         <w:rPr>
           <w:rFonts w:eastAsia="Times New Roman"/>
+          <w:color w:val="000000"/>
+          <w:lang w:val="es-ES"/>
+        </w:rPr>
+        <w:t>Aplicando el coeficiente de amortización sobre coste individual en bruto obtenido justo antes tenemos el presupuesto individual final:</w:t>
+      </w:r>
+    </w:p>
+    <w:p>
+      <w:pPr>
+        <w:spacing w:after="160" w:line="240" w:lineRule="auto"/>
+        <w:jc w:val="both"/>
+        <w:rPr>
+          <w:rFonts w:eastAsia="Times New Roman"/>
+          <w:lang w:val="es-ES"/>
+        </w:rPr>
+      </w:pPr>
+      <w:r>
+        <w:rPr>
+          <w:rFonts w:eastAsia="Times New Roman"/>
           <w:b/>
           <w:bCs/>
           <w:color w:val="000000"/>
           <w:lang w:val="es-ES"/>
         </w:rPr>
-        <w:t>4 meses</w:t>
-      </w:r>
-      <w:r>
-        <w:rPr>
-          <w:rFonts w:eastAsia="Times New Roman"/>
-          <w:color w:val="000000"/>
-          <w:lang w:val="es-ES"/>
-        </w:rPr>
-        <w:t xml:space="preserve"> representan el </w:t>
+        <w:t>11%</w:t>
+      </w:r>
+      <w:r>
+        <w:rPr>
+          <w:rFonts w:eastAsia="Times New Roman"/>
+          <w:color w:val="000000"/>
+          <w:lang w:val="es-ES"/>
+        </w:rPr>
+        <w:t xml:space="preserve"> de </w:t>
       </w:r>
       <w:r>
         <w:rPr>
@@ -4394,15 +4093,7 @@
           <w:color w:val="000000"/>
           <w:lang w:val="es-ES"/>
         </w:rPr>
-        <w:t>11%</w:t>
-      </w:r>
-      <w:r>
-        <w:rPr>
-          <w:rFonts w:eastAsia="Times New Roman"/>
-          <w:color w:val="000000"/>
-          <w:lang w:val="es-ES"/>
-        </w:rPr>
-        <w:t xml:space="preserve"> aproximadamente sobre la vida útil del equipo informático</w:t>
+        <w:t>11</w:t>
       </w:r>
       <w:r>
         <w:rPr>
@@ -4412,36 +4103,8 @@
           <w:color w:val="000000"/>
           <w:lang w:val="es-ES"/>
         </w:rPr>
-        <w:t xml:space="preserve"> (36 meses).</w:t>
-      </w:r>
-    </w:p>
-    <w:p>
-      <w:pPr>
-        <w:spacing w:after="160" w:line="240" w:lineRule="auto"/>
-        <w:jc w:val="both"/>
-        <w:rPr>
-          <w:rFonts w:eastAsia="Times New Roman"/>
-          <w:lang w:val="es-ES"/>
-        </w:rPr>
-      </w:pPr>
-      <w:r>
-        <w:rPr>
-          <w:rFonts w:eastAsia="Times New Roman"/>
-          <w:color w:val="000000"/>
-          <w:lang w:val="es-ES"/>
-        </w:rPr>
-        <w:t>Aplicando el coeficiente de amortización sobre coste individual en bruto obtenido justo antes tenemos el presupuesto individual final:</w:t>
-      </w:r>
-    </w:p>
-    <w:p>
-      <w:pPr>
-        <w:spacing w:after="160" w:line="240" w:lineRule="auto"/>
-        <w:jc w:val="both"/>
-        <w:rPr>
-          <w:rFonts w:eastAsia="Times New Roman"/>
-          <w:lang w:val="es-ES"/>
-        </w:rPr>
-      </w:pPr>
+        <w:t>,</w:t>
+      </w:r>
       <w:r>
         <w:rPr>
           <w:rFonts w:eastAsia="Times New Roman"/>
@@ -4450,15 +4113,7 @@
           <w:color w:val="000000"/>
           <w:lang w:val="es-ES"/>
         </w:rPr>
-        <w:t>11%</w:t>
-      </w:r>
-      <w:r>
-        <w:rPr>
-          <w:rFonts w:eastAsia="Times New Roman"/>
-          <w:color w:val="000000"/>
-          <w:lang w:val="es-ES"/>
-        </w:rPr>
-        <w:t xml:space="preserve"> de </w:t>
+        <w:t>66</w:t>
       </w:r>
       <w:r>
         <w:rPr>
@@ -4468,7 +4123,15 @@
           <w:color w:val="000000"/>
           <w:lang w:val="es-ES"/>
         </w:rPr>
-        <w:t>8</w:t>
+        <w:t>€</w:t>
+      </w:r>
+      <w:r>
+        <w:rPr>
+          <w:rFonts w:eastAsia="Times New Roman"/>
+          <w:color w:val="000000"/>
+          <w:lang w:val="es-ES"/>
+        </w:rPr>
+        <w:t xml:space="preserve"> son </w:t>
       </w:r>
       <w:r>
         <w:rPr>
@@ -4478,7 +4141,7 @@
           <w:color w:val="000000"/>
           <w:lang w:val="es-ES"/>
         </w:rPr>
-        <w:t>,</w:t>
+        <w:t>1</w:t>
       </w:r>
       <w:r>
         <w:rPr>
@@ -4488,7 +4151,7 @@
           <w:color w:val="000000"/>
           <w:lang w:val="es-ES"/>
         </w:rPr>
-        <w:t>33</w:t>
+        <w:t>,</w:t>
       </w:r>
       <w:r>
         <w:rPr>
@@ -4498,15 +4161,7 @@
           <w:color w:val="000000"/>
           <w:lang w:val="es-ES"/>
         </w:rPr>
-        <w:t>€</w:t>
-      </w:r>
-      <w:r>
-        <w:rPr>
-          <w:rFonts w:eastAsia="Times New Roman"/>
-          <w:color w:val="000000"/>
-          <w:lang w:val="es-ES"/>
-        </w:rPr>
-        <w:t xml:space="preserve"> son </w:t>
+        <w:t>27</w:t>
       </w:r>
       <w:r>
         <w:rPr>
@@ -4516,7 +4171,15 @@
           <w:color w:val="000000"/>
           <w:lang w:val="es-ES"/>
         </w:rPr>
-        <w:t>0</w:t>
+        <w:t>€</w:t>
+      </w:r>
+      <w:r>
+        <w:rPr>
+          <w:rFonts w:eastAsia="Times New Roman"/>
+          <w:color w:val="000000"/>
+          <w:lang w:val="es-ES"/>
+        </w:rPr>
+        <w:t xml:space="preserve"> por lo que el </w:t>
       </w:r>
       <w:r>
         <w:rPr>
@@ -4526,7 +4189,15 @@
           <w:color w:val="000000"/>
           <w:lang w:val="es-ES"/>
         </w:rPr>
-        <w:t>,92</w:t>
+        <w:t>presupuesto final</w:t>
+      </w:r>
+      <w:r>
+        <w:rPr>
+          <w:rFonts w:eastAsia="Times New Roman"/>
+          <w:color w:val="000000"/>
+          <w:lang w:val="es-ES"/>
+        </w:rPr>
+        <w:t xml:space="preserve"> es de </w:t>
       </w:r>
       <w:r>
         <w:rPr>
@@ -4536,15 +4207,7 @@
           <w:color w:val="000000"/>
           <w:lang w:val="es-ES"/>
         </w:rPr>
-        <w:t>€</w:t>
-      </w:r>
-      <w:r>
-        <w:rPr>
-          <w:rFonts w:eastAsia="Times New Roman"/>
-          <w:color w:val="000000"/>
-          <w:lang w:val="es-ES"/>
-        </w:rPr>
-        <w:t xml:space="preserve"> por lo que el </w:t>
+        <w:t>12,83</w:t>
       </w:r>
       <w:r>
         <w:rPr>
@@ -4554,35 +4217,7 @@
           <w:color w:val="000000"/>
           <w:lang w:val="es-ES"/>
         </w:rPr>
-        <w:t>presupuesto final</w:t>
-      </w:r>
-      <w:r>
-        <w:rPr>
-          <w:rFonts w:eastAsia="Times New Roman"/>
-          <w:color w:val="000000"/>
-          <w:lang w:val="es-ES"/>
-        </w:rPr>
-        <w:t xml:space="preserve"> es de </w:t>
-      </w:r>
-      <w:r>
-        <w:rPr>
-          <w:rFonts w:eastAsia="Times New Roman"/>
-          <w:b/>
-          <w:bCs/>
-          <w:color w:val="000000"/>
-          <w:lang w:val="es-ES"/>
-        </w:rPr>
-        <w:t>9,2</w:t>
-      </w:r>
-      <w:r>
-        <w:rPr>
-          <w:rFonts w:eastAsia="Times New Roman"/>
-          <w:b/>
-          <w:bCs/>
-          <w:color w:val="000000"/>
-          <w:lang w:val="es-ES"/>
-        </w:rPr>
-        <w:t>5€</w:t>
+        <w:t>€</w:t>
       </w:r>
     </w:p>
     <w:p>
@@ -4618,21 +4253,7 @@
         <w:rPr>
           <w:rFonts w:eastAsia="Calibri"/>
         </w:rPr>
-        <w:t xml:space="preserve"> el reporte del tiempo se ha llevado a cabo usando </w:t>
-      </w:r>
-      <w:proofErr w:type="spellStart"/>
-      <w:r>
-        <w:rPr>
-          <w:rFonts w:eastAsia="Calibri"/>
-        </w:rPr>
-        <w:t>Clockify</w:t>
-      </w:r>
-      <w:proofErr w:type="spellEnd"/>
-      <w:r>
-        <w:rPr>
-          <w:rFonts w:eastAsia="Calibri"/>
-        </w:rPr>
-        <w:t>, para llevar un registro concreto de tiempo</w:t>
+        <w:t xml:space="preserve"> el reporte del tiempo se ha llevado a cabo usando Clockify, para llevar un registro concreto de tiempo</w:t>
       </w:r>
     </w:p>
     <w:p>
@@ -4701,23 +4322,7 @@
           <w:sz w:val="24"/>
           <w:szCs w:val="24"/>
         </w:rPr>
-        <w:t xml:space="preserve">Documento 08 </w:t>
-      </w:r>
-      <w:proofErr w:type="spellStart"/>
-      <w:r>
-        <w:rPr>
-          <w:sz w:val="24"/>
-          <w:szCs w:val="24"/>
-        </w:rPr>
-        <w:t>Annexes</w:t>
-      </w:r>
-      <w:proofErr w:type="spellEnd"/>
-      <w:r>
-        <w:rPr>
-          <w:sz w:val="24"/>
-          <w:szCs w:val="24"/>
-        </w:rPr>
-        <w:t>, de los contenidos de la plataforma virtual de esta asignatura.</w:t>
+        <w:t>Documento 08 Annexes, de los contenidos de la plataforma virtual de esta asignatura.</w:t>
       </w:r>
     </w:p>
     <w:sectPr>

</xml_diff>

<commit_message>
Arreglo del índice del Planning report del Student#4
</commit_message>
<xml_diff>
--- a/reports/Individual/D01/Student #4/Planning report D01- samalbort.docx
+++ b/reports/Individual/D01/Student #4/Planning report D01- samalbort.docx
@@ -542,7 +542,7 @@
                 <w:noProof/>
                 <w:webHidden/>
               </w:rPr>
-              <w:t>2</w:t>
+              <w:t>3</w:t>
             </w:r>
             <w:r>
               <w:rPr>
@@ -614,7 +614,7 @@
                 <w:noProof/>
                 <w:webHidden/>
               </w:rPr>
-              <w:t>2</w:t>
+              <w:t>7</w:t>
             </w:r>
             <w:r>
               <w:rPr>
@@ -1151,6 +1151,9 @@
             </w:pPr>
             <w:r>
               <w:t>Adición del cálculo de la amortización al documento</w:t>
+            </w:r>
+            <w:r>
+              <w:t xml:space="preserve"> y correción de documentos para la “Second Call”</w:t>
             </w:r>
           </w:p>
         </w:tc>

</xml_diff>